<commit_message>
[2015.05.25] SocketPushThread.java 수정함( 클래스간 데이터 스트림 공유로 변경 )
</commit_message>
<xml_diff>
--- a/20150503_CommonSender/ReadMe.docx
+++ b/20150503_CommonSender/ReadMe.docx
@@ -9,7 +9,7 @@
         <w:tblLook w:val="04A0" w:firstRow="1" w:lastRow="0" w:firstColumn="1" w:lastColumn="0" w:noHBand="0" w:noVBand="1"/>
       </w:tblPr>
       <w:tblGrid>
-        <w:gridCol w:w="3816"/>
+        <w:gridCol w:w="3820"/>
         <w:gridCol w:w="6848"/>
       </w:tblGrid>
       <w:tr>
@@ -114,8 +114,6 @@
               </w:rPr>
               <w:t>아 주세요</w:t>
             </w:r>
-            <w:bookmarkStart w:id="0" w:name="_GoBack"/>
-            <w:bookmarkEnd w:id="0"/>
             <w:r>
               <w:rPr>
                 <w:rFonts w:hint="eastAsia"/>
@@ -144,9 +142,6 @@
           <w:p>
             <w:pPr>
               <w:spacing w:line="180" w:lineRule="auto"/>
-              <w:rPr>
-                <w:rFonts w:hint="eastAsia"/>
-              </w:rPr>
             </w:pPr>
             <w:r>
               <w:rPr>
@@ -226,7 +221,7 @@
                 <v:shape id="_x0000_i1025" type="#_x0000_t75" style="width:180.2pt;height:350.85pt" o:ole="">
                   <v:imagedata r:id="rId8" o:title=""/>
                 </v:shape>
-                <o:OLEObject Type="Embed" ProgID="PBrush" ShapeID="_x0000_i1025" DrawAspect="Content" ObjectID="_1494056316" r:id="rId9"/>
+                <o:OLEObject Type="Embed" ProgID="PBrush" ShapeID="_x0000_i1025" DrawAspect="Content" ObjectID="_1494097572" r:id="rId9"/>
               </w:object>
             </w:r>
           </w:p>
@@ -241,16 +236,51 @@
           <w:p>
             <w:pPr>
               <w:rPr>
+                <w:rFonts w:asciiTheme="minorEastAsia" w:hAnsiTheme="minorEastAsia"/>
+                <w:sz w:val="16"/>
+              </w:rPr>
+            </w:pPr>
+            <w:r>
+              <w:rPr>
+                <w:rFonts w:hint="eastAsia"/>
+                <w:sz w:val="16"/>
+              </w:rPr>
+              <w:t>ByteArrayTransCeiver.java,</w:t>
+            </w:r>
+            <w:r>
+              <w:rPr>
+                <w:sz w:val="16"/>
+              </w:rPr>
+              <w:br/>
+            </w:r>
+            <w:r>
+              <w:rPr>
+                <w:rFonts w:hint="eastAsia"/>
+                <w:sz w:val="16"/>
+              </w:rPr>
+              <w:t>ByteArrayTransCevierRule.java</w:t>
+            </w:r>
+            <w:r>
+              <w:rPr>
+                <w:rFonts w:hint="eastAsia"/>
+                <w:sz w:val="16"/>
+              </w:rPr>
+              <w:br/>
+              <w:t xml:space="preserve"> </w:t>
+            </w:r>
+            <w:r>
+              <w:rPr>
                 <w:rFonts w:asciiTheme="minorEastAsia" w:hAnsiTheme="minorEastAsia" w:hint="eastAsia"/>
                 <w:sz w:val="16"/>
               </w:rPr>
-            </w:pPr>
+              <w:t>└</w:t>
+            </w:r>
             <w:r>
               <w:rPr>
                 <w:rFonts w:hint="eastAsia"/>
                 <w:sz w:val="16"/>
               </w:rPr>
-              <w:t>ByteArrayTransCeiver.java,</w:t>
+              <w:t xml:space="preserve"> 카메라, 음성 전송</w:t>
             </w:r>
             <w:r>
               <w:rPr>
@@ -263,46 +293,25 @@
                 <w:rFonts w:hint="eastAsia"/>
                 <w:sz w:val="16"/>
               </w:rPr>
-              <w:t>ByteArrayTransCevierRule.java</w:t>
-            </w:r>
-            <w:r>
-              <w:rPr>
-                <w:rFonts w:hint="eastAsia"/>
+              <w:br/>
+              <w:t>Client.java</w:t>
+            </w:r>
+            <w:r>
+              <w:rPr>
                 <w:sz w:val="16"/>
               </w:rPr>
               <w:br/>
-              <w:t xml:space="preserve"> </w:t>
             </w:r>
             <w:r>
               <w:rPr>
                 <w:rFonts w:asciiTheme="minorEastAsia" w:hAnsiTheme="minorEastAsia" w:hint="eastAsia"/>
                 <w:sz w:val="16"/>
               </w:rPr>
-              <w:t>└</w:t>
-            </w:r>
-            <w:r>
-              <w:rPr>
-                <w:rFonts w:hint="eastAsia"/>
-                <w:sz w:val="16"/>
-              </w:rPr>
-              <w:t xml:space="preserve"> 카메라, 음성 전송</w:t>
-            </w:r>
-            <w:r>
-              <w:rPr>
-                <w:sz w:val="16"/>
-              </w:rPr>
-              <w:br/>
-            </w:r>
-            <w:r>
-              <w:rPr>
-                <w:rFonts w:hint="eastAsia"/>
-                <w:sz w:val="16"/>
-              </w:rPr>
-              <w:br/>
-              <w:t>Client.java</w:t>
-            </w:r>
-            <w:r>
-              <w:rPr>
+              <w:t>└ 예제 클라이언트, ,Thread를 상속받고 있다. 안드로이드에서 클라이언트 만들 때 이걸 참조해 작성하면 된다..</w:t>
+            </w:r>
+            <w:r>
+              <w:rPr>
+                <w:rFonts w:asciiTheme="minorEastAsia" w:hAnsiTheme="minorEastAsia"/>
                 <w:sz w:val="16"/>
               </w:rPr>
               <w:br/>
@@ -312,7 +321,23 @@
                 <w:rFonts w:asciiTheme="minorEastAsia" w:hAnsiTheme="minorEastAsia" w:hint="eastAsia"/>
                 <w:sz w:val="16"/>
               </w:rPr>
-              <w:t>└ 예제 클라이언트, ,Thread를 상속받고 있다. 안드로이드에서 클라이언트 만들 때 이걸 참조해 작성하면 된다..</w:t>
+              <w:br/>
+              <w:t>LocationManage.java</w:t>
+            </w:r>
+            <w:r>
+              <w:rPr>
+                <w:rFonts w:asciiTheme="minorEastAsia" w:hAnsiTheme="minorEastAsia" w:hint="eastAsia"/>
+                <w:sz w:val="16"/>
+              </w:rPr>
+              <w:br/>
+              <w:t>└ 위치 정보를 관리하는 클래스.</w:t>
+            </w:r>
+            <w:r>
+              <w:rPr>
+                <w:rFonts w:asciiTheme="minorEastAsia" w:hAnsiTheme="minorEastAsia" w:hint="eastAsia"/>
+                <w:sz w:val="16"/>
+              </w:rPr>
+              <w:br/>
             </w:r>
             <w:r>
               <w:rPr>
@@ -326,8 +351,7 @@
                 <w:rFonts w:asciiTheme="minorEastAsia" w:hAnsiTheme="minorEastAsia" w:hint="eastAsia"/>
                 <w:sz w:val="16"/>
               </w:rPr>
-              <w:br/>
-              <w:t>LocationManage.java</w:t>
+              <w:t xml:space="preserve">SignalData.java </w:t>
             </w:r>
             <w:r>
               <w:rPr>
@@ -335,14 +359,53 @@
                 <w:sz w:val="16"/>
               </w:rPr>
               <w:br/>
-              <w:t>└ 위치 정보를 관리하는 클래스.</w:t>
+              <w:t>└ 서버와 클라이언트 간의 통신약속을 구현한 클래스</w:t>
+            </w:r>
+            <w:r>
+              <w:rPr>
+                <w:rFonts w:asciiTheme="minorEastAsia" w:hAnsiTheme="minorEastAsia"/>
+                <w:sz w:val="16"/>
+              </w:rPr>
+              <w:br/>
             </w:r>
             <w:r>
               <w:rPr>
                 <w:rFonts w:asciiTheme="minorEastAsia" w:hAnsiTheme="minorEastAsia" w:hint="eastAsia"/>
                 <w:sz w:val="16"/>
               </w:rPr>
-              <w:br/>
+              <w:t xml:space="preserve">그냥 어떤 </w:t>
+            </w:r>
+            <w:proofErr w:type="spellStart"/>
+            <w:r>
+              <w:rPr>
+                <w:rFonts w:asciiTheme="minorEastAsia" w:hAnsiTheme="minorEastAsia" w:hint="eastAsia"/>
+                <w:sz w:val="16"/>
+              </w:rPr>
+              <w:t>메소드가</w:t>
+            </w:r>
+            <w:proofErr w:type="spellEnd"/>
+            <w:r>
+              <w:rPr>
+                <w:rFonts w:asciiTheme="minorEastAsia" w:hAnsiTheme="minorEastAsia" w:hint="eastAsia"/>
+                <w:sz w:val="16"/>
+              </w:rPr>
+              <w:t xml:space="preserve"> </w:t>
+            </w:r>
+            <w:proofErr w:type="spellStart"/>
+            <w:r>
+              <w:rPr>
+                <w:rFonts w:asciiTheme="minorEastAsia" w:hAnsiTheme="minorEastAsia" w:hint="eastAsia"/>
+                <w:sz w:val="16"/>
+              </w:rPr>
+              <w:t>있는지만</w:t>
+            </w:r>
+            <w:proofErr w:type="spellEnd"/>
+            <w:r>
+              <w:rPr>
+                <w:rFonts w:asciiTheme="minorEastAsia" w:hAnsiTheme="minorEastAsia" w:hint="eastAsia"/>
+                <w:sz w:val="16"/>
+              </w:rPr>
+              <w:t xml:space="preserve"> 확인하면 된다. 내부로직까지는 몰라도 된다.</w:t>
             </w:r>
             <w:r>
               <w:rPr>
@@ -356,15 +419,30 @@
                 <w:rFonts w:asciiTheme="minorEastAsia" w:hAnsiTheme="minorEastAsia" w:hint="eastAsia"/>
                 <w:sz w:val="16"/>
               </w:rPr>
-              <w:t xml:space="preserve">SignalData.java </w:t>
+              <w:br/>
+              <w:t>SocketBroadCastThread.java,</w:t>
+            </w:r>
+            <w:r>
+              <w:rPr>
+                <w:rFonts w:asciiTheme="minorEastAsia" w:hAnsiTheme="minorEastAsia"/>
+                <w:sz w:val="16"/>
+              </w:rPr>
+              <w:br/>
             </w:r>
             <w:r>
               <w:rPr>
                 <w:rFonts w:asciiTheme="minorEastAsia" w:hAnsiTheme="minorEastAsia" w:hint="eastAsia"/>
                 <w:sz w:val="16"/>
               </w:rPr>
+              <w:t>SocketBroadCastUsed.java</w:t>
+            </w:r>
+            <w:r>
+              <w:rPr>
+                <w:rFonts w:asciiTheme="minorEastAsia" w:hAnsiTheme="minorEastAsia" w:hint="eastAsia"/>
+                <w:sz w:val="16"/>
+              </w:rPr>
               <w:br/>
-              <w:t>└ 서버와 클라이언트 간의 통신약속을 구현한 클래스</w:t>
+              <w:t>└ 서버에서 날아오는 메시지 (채팅이나, 음성 전송등)를 받아 클라이언트에게 알려준다. (Thread) Used.java는 BroadCast 스레드를 죽일때만 사용한다.</w:t>
             </w:r>
             <w:r>
               <w:rPr>
@@ -378,23 +456,45 @@
                 <w:rFonts w:asciiTheme="minorEastAsia" w:hAnsiTheme="minorEastAsia" w:hint="eastAsia"/>
                 <w:sz w:val="16"/>
               </w:rPr>
-              <w:t xml:space="preserve">그냥 어떤 메소드가 </w:t>
-            </w:r>
-            <w:proofErr w:type="spellStart"/>
+              <w:br/>
+              <w:t>SocketCameraUsed.java,</w:t>
+            </w:r>
             <w:r>
               <w:rPr>
                 <w:rFonts w:asciiTheme="minorEastAsia" w:hAnsiTheme="minorEastAsia" w:hint="eastAsia"/>
                 <w:sz w:val="16"/>
               </w:rPr>
-              <w:t>있는지만</w:t>
-            </w:r>
-            <w:proofErr w:type="spellEnd"/>
+              <w:br/>
+              <w:t>SocketVoiceUsed.java</w:t>
+            </w:r>
+            <w:r>
+              <w:rPr>
+                <w:rFonts w:asciiTheme="minorEastAsia" w:hAnsiTheme="minorEastAsia"/>
+                <w:sz w:val="16"/>
+              </w:rPr>
+              <w:br/>
+            </w:r>
             <w:r>
               <w:rPr>
                 <w:rFonts w:asciiTheme="minorEastAsia" w:hAnsiTheme="minorEastAsia" w:hint="eastAsia"/>
                 <w:sz w:val="16"/>
               </w:rPr>
-              <w:t xml:space="preserve"> 확인하면 된다. 내부로직까지는 몰라도 된다.</w:t>
+              <w:t>SocketEventUsed.java</w:t>
+            </w:r>
+            <w:r>
+              <w:rPr>
+                <w:rFonts w:asciiTheme="minorEastAsia" w:hAnsiTheme="minorEastAsia" w:hint="eastAsia"/>
+                <w:sz w:val="16"/>
+              </w:rPr>
+              <w:br/>
+              <w:t xml:space="preserve">└ 클라이언트가 서버로부터 데이터스트림을 받을 때 </w:t>
+            </w:r>
+            <w:r>
+              <w:rPr>
+                <w:rFonts w:asciiTheme="minorEastAsia" w:hAnsiTheme="minorEastAsia" w:hint="eastAsia"/>
+                <w:sz w:val="16"/>
+              </w:rPr>
+              <w:t xml:space="preserve">그 스트림의 성격에 따라 Used.java에서 사용여부를 체크해 락(Lock)(잠근다)을 건다. 이건 소켓이 이중 접속을 막기 위해서. </w:t>
             </w:r>
             <w:r>
               <w:rPr>
@@ -408,9 +508,26 @@
                 <w:rFonts w:asciiTheme="minorEastAsia" w:hAnsiTheme="minorEastAsia" w:hint="eastAsia"/>
                 <w:sz w:val="16"/>
               </w:rPr>
-              <w:br/>
-              <w:t>SocketBroadCastThread.java,</w:t>
-            </w:r>
+              <w:t xml:space="preserve">그외, Used.java에선 byte[] message를 통해 데이터 스트림을 공유 가능하다. SocketPushThread.java에서 받은 바이트 </w:t>
+            </w:r>
+            <w:proofErr w:type="spellStart"/>
+            <w:r>
+              <w:rPr>
+                <w:rFonts w:asciiTheme="minorEastAsia" w:hAnsiTheme="minorEastAsia" w:hint="eastAsia"/>
+                <w:sz w:val="16"/>
+              </w:rPr>
+              <w:t>스트림</w:t>
+            </w:r>
+            <w:proofErr w:type="spellEnd"/>
+            <w:r>
+              <w:rPr>
+                <w:rFonts w:asciiTheme="minorEastAsia" w:hAnsiTheme="minorEastAsia" w:hint="eastAsia"/>
+                <w:sz w:val="16"/>
+              </w:rPr>
+              <w:t xml:space="preserve"> 역시 공유가 가능하다.</w:t>
+            </w:r>
+            <w:bookmarkStart w:id="0" w:name="_GoBack"/>
+            <w:bookmarkEnd w:id="0"/>
             <w:r>
               <w:rPr>
                 <w:rFonts w:asciiTheme="minorEastAsia" w:hAnsiTheme="minorEastAsia"/>
@@ -418,109 +535,37 @@
               </w:rPr>
               <w:br/>
             </w:r>
+            <w:proofErr w:type="spellStart"/>
             <w:r>
               <w:rPr>
                 <w:rFonts w:asciiTheme="minorEastAsia" w:hAnsiTheme="minorEastAsia" w:hint="eastAsia"/>
                 <w:sz w:val="16"/>
               </w:rPr>
-              <w:t>SocketBroadCastUsed.java</w:t>
-            </w:r>
+              <w:t>eventUsed</w:t>
+            </w:r>
+            <w:proofErr w:type="spellEnd"/>
             <w:r>
               <w:rPr>
                 <w:rFonts w:asciiTheme="minorEastAsia" w:hAnsiTheme="minorEastAsia" w:hint="eastAsia"/>
                 <w:sz w:val="16"/>
               </w:rPr>
-              <w:br/>
-              <w:t>└ 서버에서 날아오는 메시지 (채팅이나, 음성 전송등)를 받아 클라이언트에게 알려준다. (Thread) Used.java는 BroadCast 스레드를 죽일때만 사용한다.</w:t>
-            </w:r>
-            <w:r>
-              <w:rPr>
-                <w:rFonts w:asciiTheme="minorEastAsia" w:hAnsiTheme="minorEastAsia"/>
-                <w:sz w:val="16"/>
-              </w:rPr>
-              <w:br/>
-            </w:r>
+              <w:t xml:space="preserve">는 </w:t>
+            </w:r>
+            <w:proofErr w:type="spellStart"/>
             <w:r>
               <w:rPr>
                 <w:rFonts w:asciiTheme="minorEastAsia" w:hAnsiTheme="minorEastAsia" w:hint="eastAsia"/>
                 <w:sz w:val="16"/>
               </w:rPr>
-              <w:br/>
-              <w:t>SocketCameraUsed.java,</w:t>
-            </w:r>
+              <w:t>eventSocket</w:t>
+            </w:r>
+            <w:proofErr w:type="spellEnd"/>
             <w:r>
               <w:rPr>
                 <w:rFonts w:asciiTheme="minorEastAsia" w:hAnsiTheme="minorEastAsia" w:hint="eastAsia"/>
                 <w:sz w:val="16"/>
               </w:rPr>
-              <w:br/>
-              <w:t>SocketVoiceUsed.java</w:t>
-            </w:r>
-            <w:r>
-              <w:rPr>
-                <w:rFonts w:asciiTheme="minorEastAsia" w:hAnsiTheme="minorEastAsia"/>
-                <w:sz w:val="16"/>
-              </w:rPr>
-              <w:br/>
-            </w:r>
-            <w:r>
-              <w:rPr>
-                <w:rFonts w:asciiTheme="minorEastAsia" w:hAnsiTheme="minorEastAsia" w:hint="eastAsia"/>
-                <w:sz w:val="16"/>
-              </w:rPr>
-              <w:t>SocketEventUsed.java</w:t>
-            </w:r>
-            <w:r>
-              <w:rPr>
-                <w:rFonts w:asciiTheme="minorEastAsia" w:hAnsiTheme="minorEastAsia" w:hint="eastAsia"/>
-                <w:sz w:val="16"/>
-              </w:rPr>
-              <w:br/>
-              <w:t xml:space="preserve">└ 클라이언트가 서버로부터 데이터스트림을 받을 때 </w:t>
-            </w:r>
-            <w:r>
-              <w:rPr>
-                <w:rFonts w:asciiTheme="minorEastAsia" w:hAnsiTheme="minorEastAsia" w:hint="eastAsia"/>
-                <w:sz w:val="16"/>
-              </w:rPr>
-              <w:t xml:space="preserve">그 스트림의 성격에 따라 Used.java에서 사용여부를 체크해 락(Lock)(잠근다)을 건다. 이건 소켓이 이중 접속을 막기 위해서. </w:t>
-            </w:r>
-            <w:r>
-              <w:rPr>
-                <w:rFonts w:asciiTheme="minorEastAsia" w:hAnsiTheme="minorEastAsia"/>
-                <w:sz w:val="16"/>
-              </w:rPr>
-              <w:br/>
-            </w:r>
-            <w:r>
-              <w:rPr>
-                <w:rFonts w:asciiTheme="minorEastAsia" w:hAnsiTheme="minorEastAsia" w:hint="eastAsia"/>
-                <w:sz w:val="16"/>
-              </w:rPr>
-              <w:t>그외, Used.java에선 byte[] message를 통해 데이터 스트림을 공유 가능하다. 다만, SocketPushThread.java에서 받은 바이트 스트림을 공유 받으려면 pushThread에서 일일이 바이트 배열을 복사해야 한다. (for문이용)</w:t>
-            </w:r>
-            <w:r>
-              <w:rPr>
-                <w:rFonts w:asciiTheme="minorEastAsia" w:hAnsiTheme="minorEastAsia"/>
-                <w:sz w:val="16"/>
-              </w:rPr>
-              <w:br/>
-            </w:r>
-            <w:proofErr w:type="spellStart"/>
-            <w:r>
-              <w:rPr>
-                <w:rFonts w:asciiTheme="minorEastAsia" w:hAnsiTheme="minorEastAsia" w:hint="eastAsia"/>
-                <w:sz w:val="16"/>
-              </w:rPr>
-              <w:t>eventUsed</w:t>
-            </w:r>
-            <w:proofErr w:type="spellEnd"/>
-            <w:r>
-              <w:rPr>
-                <w:rFonts w:asciiTheme="minorEastAsia" w:hAnsiTheme="minorEastAsia" w:hint="eastAsia"/>
-                <w:sz w:val="16"/>
-              </w:rPr>
-              <w:t xml:space="preserve">는 eventSocket </w:t>
+              <w:t xml:space="preserve"> </w:t>
             </w:r>
             <w:proofErr w:type="spellStart"/>
             <w:r>
@@ -574,7 +619,7 @@
           <w:p>
             <w:pPr>
               <w:rPr>
-                <w:rFonts w:asciiTheme="minorEastAsia" w:hAnsiTheme="minorEastAsia" w:hint="eastAsia"/>
+                <w:rFonts w:asciiTheme="minorEastAsia" w:hAnsiTheme="minorEastAsia"/>
                 <w:sz w:val="16"/>
               </w:rPr>
             </w:pPr>
@@ -685,28 +730,25 @@
         <w:adjustRightInd w:val="0"/>
         <w:spacing w:after="0" w:line="240" w:lineRule="auto"/>
         <w:jc w:val="left"/>
-        <w:rPr>
-          <w:rFonts w:hint="eastAsia"/>
-        </w:rPr>
       </w:pPr>
       <w:r>
         <w:rPr>
           <w:rFonts w:hint="eastAsia"/>
           <w:sz w:val="36"/>
         </w:rPr>
+        <w:t>각 클래스 설명 (위의 순서대로 설명)</w:t>
+      </w:r>
+      <w:r>
+        <w:rPr>
+          <w:sz w:val="36"/>
+        </w:rPr>
+        <w:br/>
+      </w:r>
+      <w:r>
+        <w:rPr>
+          <w:rFonts w:hint="eastAsia"/>
+        </w:rPr>
         <w:lastRenderedPageBreak/>
-        <w:t>각 클래스 설명 (위의 순서대로 설명)</w:t>
-      </w:r>
-      <w:r>
-        <w:rPr>
-          <w:sz w:val="36"/>
-        </w:rPr>
-        <w:br/>
-      </w:r>
-      <w:r>
-        <w:rPr>
-          <w:rFonts w:hint="eastAsia"/>
-        </w:rPr>
         <w:br/>
       </w:r>
       <w:r>
@@ -908,14 +950,12 @@
         </w:rPr>
         <w:br/>
       </w:r>
-      <w:proofErr w:type="gramStart"/>
       <w:r>
         <w:rPr>
           <w:rFonts w:hint="eastAsia"/>
           <w:color w:val="4F81BD" w:themeColor="accent1"/>
           <w:sz w:val="24"/>
         </w:rPr>
-        <w:lastRenderedPageBreak/>
         <w:t>ByteArrayTransCeiver</w:t>
       </w:r>
       <w:r>
@@ -942,6 +982,7 @@
         <w:br/>
       </w:r>
       <w:r>
+        <w:lastRenderedPageBreak/>
         <w:br/>
       </w:r>
       <w:r>
@@ -999,7 +1040,6 @@
         </w:rPr>
         <w:t xml:space="preserve"> 설명이 적혀있어 거의 생략.</w:t>
       </w:r>
-      <w:proofErr w:type="gramEnd"/>
       <w:r>
         <w:br/>
       </w:r>
@@ -1164,17 +1204,11 @@
         <w:adjustRightInd w:val="0"/>
         <w:spacing w:after="0" w:line="240" w:lineRule="auto"/>
         <w:jc w:val="left"/>
-        <w:rPr>
-          <w:rFonts w:hint="eastAsia"/>
-        </w:rPr>
       </w:pPr>
     </w:p>
     <w:p>
       <w:pPr>
         <w:spacing w:line="240" w:lineRule="auto"/>
-        <w:rPr>
-          <w:rFonts w:hint="eastAsia"/>
-        </w:rPr>
       </w:pPr>
       <w:r>
         <w:rPr>
@@ -1205,13 +1239,11 @@
       <w:pPr>
         <w:spacing w:line="240" w:lineRule="auto"/>
         <w:rPr>
-          <w:rFonts w:hint="eastAsia"/>
           <w:color w:val="4F81BD" w:themeColor="accent1"/>
           <w:sz w:val="24"/>
         </w:rPr>
       </w:pPr>
       <w:r>
-        <w:lastRenderedPageBreak/>
         <w:br/>
       </w:r>
     </w:p>
@@ -1561,46 +1593,49 @@
               <w:t>;</w:t>
             </w:r>
           </w:p>
-          <w:p>
-            <w:pPr>
-              <w:rPr>
-                <w:rFonts w:hint="eastAsia"/>
-              </w:rPr>
-            </w:pPr>
-          </w:p>
+          <w:p/>
         </w:tc>
         <w:tc>
           <w:tcPr>
             <w:tcW w:w="5736" w:type="dxa"/>
           </w:tcPr>
           <w:p>
-            <w:pPr>
+            <w:r>
               <w:rPr>
                 <w:rFonts w:hint="eastAsia"/>
               </w:rPr>
-            </w:pPr>
+              <w:t xml:space="preserve">연결에 필요한 기본적인 </w:t>
+            </w:r>
+            <w:proofErr w:type="spellStart"/>
             <w:r>
               <w:rPr>
                 <w:rFonts w:hint="eastAsia"/>
               </w:rPr>
-              <w:t xml:space="preserve">연결에 필요한 기본적인 </w:t>
+              <w:t>변수값</w:t>
+            </w:r>
+            <w:r>
+              <w:t>으로</w:t>
+            </w:r>
+            <w:proofErr w:type="spellEnd"/>
+            <w:r>
+              <w:rPr>
+                <w:rFonts w:hint="eastAsia"/>
+              </w:rPr>
+              <w:t xml:space="preserve"> </w:t>
             </w:r>
             <w:proofErr w:type="spellStart"/>
             <w:r>
               <w:rPr>
                 <w:rFonts w:hint="eastAsia"/>
               </w:rPr>
-              <w:t>변수값</w:t>
-            </w:r>
-            <w:r>
-              <w:t>으로</w:t>
+              <w:t>ValueCollection</w:t>
             </w:r>
             <w:proofErr w:type="spellEnd"/>
             <w:r>
               <w:rPr>
                 <w:rFonts w:hint="eastAsia"/>
               </w:rPr>
-              <w:t xml:space="preserve"> ValueCollection을 통해 받는다.(port번호,대기시간(waitTime), ServerIP)</w:t>
+              <w:t>을 통해 받는다.(port번호,대기시간(waitTime), ServerIP)</w:t>
             </w:r>
           </w:p>
         </w:tc>
@@ -1616,7 +1651,7 @@
               <w:adjustRightInd w:val="0"/>
               <w:jc w:val="left"/>
               <w:rPr>
-                <w:rFonts w:ascii="Consolas" w:hAnsi="Consolas" w:cs="Consolas" w:hint="eastAsia"/>
+                <w:rFonts w:ascii="Consolas" w:hAnsi="Consolas" w:cs="Consolas"/>
                 <w:color w:val="000000"/>
                 <w:kern w:val="0"/>
                 <w:sz w:val="18"/>
@@ -1784,11 +1819,6 @@
             <w:tcW w:w="5736" w:type="dxa"/>
           </w:tcPr>
           <w:p>
-            <w:pPr>
-              <w:rPr>
-                <w:rFonts w:hint="eastAsia"/>
-              </w:rPr>
-            </w:pPr>
             <w:r>
               <w:rPr>
                 <w:rFonts w:hint="eastAsia"/>
@@ -2060,31 +2090,39 @@
             <w:tcW w:w="5736" w:type="dxa"/>
           </w:tcPr>
           <w:p>
-            <w:pPr>
+            <w:r>
               <w:rPr>
                 <w:rFonts w:hint="eastAsia"/>
               </w:rPr>
-            </w:pPr>
+              <w:t xml:space="preserve">roomName은 참가한 </w:t>
+            </w:r>
+            <w:proofErr w:type="spellStart"/>
             <w:r>
               <w:rPr>
                 <w:rFonts w:hint="eastAsia"/>
               </w:rPr>
-              <w:t xml:space="preserve">roomName은 참가한 </w:t>
+              <w:t>방이름</w:t>
+            </w:r>
+            <w:proofErr w:type="spellEnd"/>
+            <w:r>
+              <w:rPr>
+                <w:rFonts w:hint="eastAsia"/>
+              </w:rPr>
+              <w:br/>
             </w:r>
             <w:proofErr w:type="spellStart"/>
             <w:r>
               <w:rPr>
                 <w:rFonts w:hint="eastAsia"/>
               </w:rPr>
-              <w:t>방이름</w:t>
+              <w:t>yourName</w:t>
             </w:r>
             <w:proofErr w:type="spellEnd"/>
             <w:r>
               <w:rPr>
                 <w:rFonts w:hint="eastAsia"/>
               </w:rPr>
-              <w:br/>
-              <w:t>yourName은 너 너 이름.</w:t>
+              <w:t>은 너 너 이름.</w:t>
             </w:r>
           </w:p>
         </w:tc>
@@ -2124,11 +2162,6 @@
             <w:tcW w:w="5736" w:type="dxa"/>
           </w:tcPr>
           <w:p>
-            <w:pPr>
-              <w:rPr>
-                <w:rFonts w:hint="eastAsia"/>
-              </w:rPr>
-            </w:pPr>
             <w:r>
               <w:rPr>
                 <w:rFonts w:hint="eastAsia"/>
@@ -2156,15 +2189,27 @@
                 <w:szCs w:val="18"/>
               </w:rPr>
             </w:pPr>
-            <w:r>
-              <w:rPr>
-                <w:rFonts w:ascii="Consolas" w:hAnsi="Consolas" w:cs="Consolas"/>
-                <w:color w:val="000000"/>
-                <w:kern w:val="0"/>
-                <w:sz w:val="18"/>
-                <w:szCs w:val="18"/>
-              </w:rPr>
-              <w:t xml:space="preserve">ByteArrayTransCeiver </w:t>
+            <w:proofErr w:type="spellStart"/>
+            <w:r>
+              <w:rPr>
+                <w:rFonts w:ascii="Consolas" w:hAnsi="Consolas" w:cs="Consolas"/>
+                <w:color w:val="000000"/>
+                <w:kern w:val="0"/>
+                <w:sz w:val="18"/>
+                <w:szCs w:val="18"/>
+              </w:rPr>
+              <w:t>ByteArrayTransCeiver</w:t>
+            </w:r>
+            <w:proofErr w:type="spellEnd"/>
+            <w:r>
+              <w:rPr>
+                <w:rFonts w:ascii="Consolas" w:hAnsi="Consolas" w:cs="Consolas"/>
+                <w:color w:val="000000"/>
+                <w:kern w:val="0"/>
+                <w:sz w:val="18"/>
+                <w:szCs w:val="18"/>
+              </w:rPr>
+              <w:t xml:space="preserve"> </w:t>
             </w:r>
             <w:proofErr w:type="spellStart"/>
             <w:r>
@@ -2415,9 +2460,6 @@
           <w:p>
             <w:pPr>
               <w:jc w:val="left"/>
-              <w:rPr>
-                <w:rFonts w:hint="eastAsia"/>
-              </w:rPr>
             </w:pPr>
             <w:r>
               <w:rPr>
@@ -2540,15 +2582,27 @@
                 <w:szCs w:val="18"/>
               </w:rPr>
             </w:pPr>
-            <w:r>
-              <w:rPr>
-                <w:rFonts w:ascii="Consolas" w:hAnsi="Consolas" w:cs="Consolas"/>
-                <w:color w:val="000000"/>
-                <w:kern w:val="0"/>
-                <w:sz w:val="18"/>
-                <w:szCs w:val="18"/>
-              </w:rPr>
-              <w:t xml:space="preserve">IntegerToByteArray </w:t>
+            <w:proofErr w:type="spellStart"/>
+            <w:r>
+              <w:rPr>
+                <w:rFonts w:ascii="Consolas" w:hAnsi="Consolas" w:cs="Consolas"/>
+                <w:color w:val="000000"/>
+                <w:kern w:val="0"/>
+                <w:sz w:val="18"/>
+                <w:szCs w:val="18"/>
+              </w:rPr>
+              <w:t>IntegerToByteArray</w:t>
+            </w:r>
+            <w:proofErr w:type="spellEnd"/>
+            <w:r>
+              <w:rPr>
+                <w:rFonts w:ascii="Consolas" w:hAnsi="Consolas" w:cs="Consolas"/>
+                <w:color w:val="000000"/>
+                <w:kern w:val="0"/>
+                <w:sz w:val="18"/>
+                <w:szCs w:val="18"/>
+              </w:rPr>
+              <w:t xml:space="preserve"> </w:t>
             </w:r>
             <w:proofErr w:type="spellStart"/>
             <w:r>
@@ -2579,11 +2633,6 @@
             <w:tcW w:w="5736" w:type="dxa"/>
           </w:tcPr>
           <w:p>
-            <w:pPr>
-              <w:rPr>
-                <w:rFonts w:hint="eastAsia"/>
-              </w:rPr>
-            </w:pPr>
             <w:r>
               <w:rPr>
                 <w:rFonts w:hint="eastAsia"/>
@@ -2820,11 +2869,6 @@
             <w:tcW w:w="5736" w:type="dxa"/>
           </w:tcPr>
           <w:p>
-            <w:pPr>
-              <w:rPr>
-                <w:rFonts w:hint="eastAsia"/>
-              </w:rPr>
-            </w:pPr>
             <w:r>
               <w:rPr>
                 <w:rFonts w:hint="eastAsia"/>
@@ -2867,11 +2911,6 @@
             </w:r>
           </w:p>
           <w:p>
-            <w:pPr>
-              <w:rPr>
-                <w:rFonts w:hint="eastAsia"/>
-              </w:rPr>
-            </w:pPr>
             <w:r>
               <w:rPr>
                 <w:rFonts w:hint="eastAsia"/>
@@ -2988,11 +3027,6 @@
             <w:tcW w:w="5736" w:type="dxa"/>
           </w:tcPr>
           <w:p>
-            <w:pPr>
-              <w:rPr>
-                <w:rFonts w:hint="eastAsia"/>
-              </w:rPr>
-            </w:pPr>
             <w:r>
               <w:rPr>
                 <w:rFonts w:hint="eastAsia"/>
@@ -3053,15 +3087,27 @@
                 <w:szCs w:val="18"/>
               </w:rPr>
             </w:pPr>
-            <w:r>
-              <w:rPr>
-                <w:rFonts w:ascii="Consolas" w:hAnsi="Consolas" w:cs="Consolas"/>
-                <w:color w:val="000000"/>
-                <w:kern w:val="0"/>
-                <w:sz w:val="18"/>
-                <w:szCs w:val="18"/>
-              </w:rPr>
-              <w:t xml:space="preserve">SocketBroadCastThread </w:t>
+            <w:proofErr w:type="spellStart"/>
+            <w:r>
+              <w:rPr>
+                <w:rFonts w:ascii="Consolas" w:hAnsi="Consolas" w:cs="Consolas"/>
+                <w:color w:val="000000"/>
+                <w:kern w:val="0"/>
+                <w:sz w:val="18"/>
+                <w:szCs w:val="18"/>
+              </w:rPr>
+              <w:t>SocketBroadCastThread</w:t>
+            </w:r>
+            <w:proofErr w:type="spellEnd"/>
+            <w:r>
+              <w:rPr>
+                <w:rFonts w:ascii="Consolas" w:hAnsi="Consolas" w:cs="Consolas"/>
+                <w:color w:val="000000"/>
+                <w:kern w:val="0"/>
+                <w:sz w:val="18"/>
+                <w:szCs w:val="18"/>
+              </w:rPr>
+              <w:t xml:space="preserve"> </w:t>
             </w:r>
             <w:proofErr w:type="spellStart"/>
             <w:r>
@@ -3121,15 +3167,27 @@
                 <w:szCs w:val="18"/>
               </w:rPr>
             </w:pPr>
-            <w:r>
-              <w:rPr>
-                <w:rFonts w:ascii="Consolas" w:hAnsi="Consolas" w:cs="Consolas"/>
-                <w:color w:val="000000"/>
-                <w:kern w:val="0"/>
-                <w:sz w:val="18"/>
-                <w:szCs w:val="18"/>
-              </w:rPr>
-              <w:t xml:space="preserve">SocketPushThread </w:t>
+            <w:proofErr w:type="spellStart"/>
+            <w:r>
+              <w:rPr>
+                <w:rFonts w:ascii="Consolas" w:hAnsi="Consolas" w:cs="Consolas"/>
+                <w:color w:val="000000"/>
+                <w:kern w:val="0"/>
+                <w:sz w:val="18"/>
+                <w:szCs w:val="18"/>
+              </w:rPr>
+              <w:t>SocketPushThread</w:t>
+            </w:r>
+            <w:proofErr w:type="spellEnd"/>
+            <w:r>
+              <w:rPr>
+                <w:rFonts w:ascii="Consolas" w:hAnsi="Consolas" w:cs="Consolas"/>
+                <w:color w:val="000000"/>
+                <w:kern w:val="0"/>
+                <w:sz w:val="18"/>
+                <w:szCs w:val="18"/>
+              </w:rPr>
+              <w:t xml:space="preserve"> </w:t>
             </w:r>
             <w:proofErr w:type="spellStart"/>
             <w:r>
@@ -3182,11 +3240,6 @@
             <w:tcW w:w="5736" w:type="dxa"/>
           </w:tcPr>
           <w:p>
-            <w:pPr>
-              <w:rPr>
-                <w:rFonts w:hint="eastAsia"/>
-              </w:rPr>
-            </w:pPr>
             <w:proofErr w:type="spellStart"/>
             <w:r>
               <w:rPr>
@@ -3230,15 +3283,27 @@
                 <w:szCs w:val="18"/>
               </w:rPr>
             </w:pPr>
-            <w:r>
-              <w:rPr>
-                <w:rFonts w:ascii="Consolas" w:hAnsi="Consolas" w:cs="Consolas"/>
-                <w:color w:val="000000"/>
-                <w:kern w:val="0"/>
-                <w:sz w:val="18"/>
-                <w:szCs w:val="18"/>
-              </w:rPr>
-              <w:t xml:space="preserve">SocketPushUsed </w:t>
+            <w:proofErr w:type="spellStart"/>
+            <w:r>
+              <w:rPr>
+                <w:rFonts w:ascii="Consolas" w:hAnsi="Consolas" w:cs="Consolas"/>
+                <w:color w:val="000000"/>
+                <w:kern w:val="0"/>
+                <w:sz w:val="18"/>
+                <w:szCs w:val="18"/>
+              </w:rPr>
+              <w:t>SocketPushUsed</w:t>
+            </w:r>
+            <w:proofErr w:type="spellEnd"/>
+            <w:r>
+              <w:rPr>
+                <w:rFonts w:ascii="Consolas" w:hAnsi="Consolas" w:cs="Consolas"/>
+                <w:color w:val="000000"/>
+                <w:kern w:val="0"/>
+                <w:sz w:val="18"/>
+                <w:szCs w:val="18"/>
+              </w:rPr>
+              <w:t xml:space="preserve"> </w:t>
             </w:r>
             <w:proofErr w:type="spellStart"/>
             <w:r>
@@ -3282,7 +3347,29 @@
                 <w:sz w:val="18"/>
                 <w:szCs w:val="18"/>
               </w:rPr>
-              <w:t xml:space="preserve"> SocketPushUsed();</w:t>
+              <w:t xml:space="preserve"> </w:t>
+            </w:r>
+            <w:proofErr w:type="spellStart"/>
+            <w:r>
+              <w:rPr>
+                <w:rFonts w:ascii="Consolas" w:hAnsi="Consolas" w:cs="Consolas"/>
+                <w:color w:val="000000"/>
+                <w:kern w:val="0"/>
+                <w:sz w:val="18"/>
+                <w:szCs w:val="18"/>
+              </w:rPr>
+              <w:t>SocketPushUsed</w:t>
+            </w:r>
+            <w:proofErr w:type="spellEnd"/>
+            <w:r>
+              <w:rPr>
+                <w:rFonts w:ascii="Consolas" w:hAnsi="Consolas" w:cs="Consolas"/>
+                <w:color w:val="000000"/>
+                <w:kern w:val="0"/>
+                <w:sz w:val="18"/>
+                <w:szCs w:val="18"/>
+              </w:rPr>
+              <w:t>();</w:t>
             </w:r>
           </w:p>
           <w:p>
@@ -3297,15 +3384,27 @@
                 <w:szCs w:val="18"/>
               </w:rPr>
             </w:pPr>
-            <w:r>
-              <w:rPr>
-                <w:rFonts w:ascii="Consolas" w:hAnsi="Consolas" w:cs="Consolas"/>
-                <w:color w:val="000000"/>
-                <w:kern w:val="0"/>
-                <w:sz w:val="18"/>
-                <w:szCs w:val="18"/>
-              </w:rPr>
-              <w:t xml:space="preserve">SocketBroadCastUsed </w:t>
+            <w:proofErr w:type="spellStart"/>
+            <w:r>
+              <w:rPr>
+                <w:rFonts w:ascii="Consolas" w:hAnsi="Consolas" w:cs="Consolas"/>
+                <w:color w:val="000000"/>
+                <w:kern w:val="0"/>
+                <w:sz w:val="18"/>
+                <w:szCs w:val="18"/>
+              </w:rPr>
+              <w:t>SocketBroadCastUsed</w:t>
+            </w:r>
+            <w:proofErr w:type="spellEnd"/>
+            <w:r>
+              <w:rPr>
+                <w:rFonts w:ascii="Consolas" w:hAnsi="Consolas" w:cs="Consolas"/>
+                <w:color w:val="000000"/>
+                <w:kern w:val="0"/>
+                <w:sz w:val="18"/>
+                <w:szCs w:val="18"/>
+              </w:rPr>
+              <w:t xml:space="preserve"> </w:t>
             </w:r>
             <w:proofErr w:type="spellStart"/>
             <w:r>
@@ -3349,7 +3448,29 @@
                 <w:sz w:val="18"/>
                 <w:szCs w:val="18"/>
               </w:rPr>
-              <w:t xml:space="preserve"> SocketBroadCastUsed();</w:t>
+              <w:t xml:space="preserve"> </w:t>
+            </w:r>
+            <w:proofErr w:type="spellStart"/>
+            <w:r>
+              <w:rPr>
+                <w:rFonts w:ascii="Consolas" w:hAnsi="Consolas" w:cs="Consolas"/>
+                <w:color w:val="000000"/>
+                <w:kern w:val="0"/>
+                <w:sz w:val="18"/>
+                <w:szCs w:val="18"/>
+              </w:rPr>
+              <w:t>SocketBroadCastUsed</w:t>
+            </w:r>
+            <w:proofErr w:type="spellEnd"/>
+            <w:r>
+              <w:rPr>
+                <w:rFonts w:ascii="Consolas" w:hAnsi="Consolas" w:cs="Consolas"/>
+                <w:color w:val="000000"/>
+                <w:kern w:val="0"/>
+                <w:sz w:val="18"/>
+                <w:szCs w:val="18"/>
+              </w:rPr>
+              <w:t>();</w:t>
             </w:r>
             <w:r>
               <w:rPr>
@@ -3374,15 +3495,27 @@
                 <w:szCs w:val="18"/>
               </w:rPr>
             </w:pPr>
-            <w:r>
-              <w:rPr>
-                <w:rFonts w:ascii="Consolas" w:hAnsi="Consolas" w:cs="Consolas"/>
-                <w:color w:val="000000"/>
-                <w:kern w:val="0"/>
-                <w:sz w:val="18"/>
-                <w:szCs w:val="18"/>
-              </w:rPr>
-              <w:t xml:space="preserve">SocketEventUsed </w:t>
+            <w:proofErr w:type="spellStart"/>
+            <w:r>
+              <w:rPr>
+                <w:rFonts w:ascii="Consolas" w:hAnsi="Consolas" w:cs="Consolas"/>
+                <w:color w:val="000000"/>
+                <w:kern w:val="0"/>
+                <w:sz w:val="18"/>
+                <w:szCs w:val="18"/>
+              </w:rPr>
+              <w:t>SocketEventUsed</w:t>
+            </w:r>
+            <w:proofErr w:type="spellEnd"/>
+            <w:r>
+              <w:rPr>
+                <w:rFonts w:ascii="Consolas" w:hAnsi="Consolas" w:cs="Consolas"/>
+                <w:color w:val="000000"/>
+                <w:kern w:val="0"/>
+                <w:sz w:val="18"/>
+                <w:szCs w:val="18"/>
+              </w:rPr>
+              <w:t xml:space="preserve"> </w:t>
             </w:r>
             <w:proofErr w:type="spellStart"/>
             <w:r>
@@ -3426,7 +3559,29 @@
                 <w:sz w:val="18"/>
                 <w:szCs w:val="18"/>
               </w:rPr>
-              <w:t xml:space="preserve"> SocketEventUsed();</w:t>
+              <w:t xml:space="preserve"> </w:t>
+            </w:r>
+            <w:proofErr w:type="spellStart"/>
+            <w:r>
+              <w:rPr>
+                <w:rFonts w:ascii="Consolas" w:hAnsi="Consolas" w:cs="Consolas"/>
+                <w:color w:val="000000"/>
+                <w:kern w:val="0"/>
+                <w:sz w:val="18"/>
+                <w:szCs w:val="18"/>
+              </w:rPr>
+              <w:t>SocketEventUsed</w:t>
+            </w:r>
+            <w:proofErr w:type="spellEnd"/>
+            <w:r>
+              <w:rPr>
+                <w:rFonts w:ascii="Consolas" w:hAnsi="Consolas" w:cs="Consolas"/>
+                <w:color w:val="000000"/>
+                <w:kern w:val="0"/>
+                <w:sz w:val="18"/>
+                <w:szCs w:val="18"/>
+              </w:rPr>
+              <w:t>();</w:t>
             </w:r>
             <w:r>
               <w:rPr>
@@ -3451,15 +3606,27 @@
                 <w:szCs w:val="18"/>
               </w:rPr>
             </w:pPr>
-            <w:r>
-              <w:rPr>
-                <w:rFonts w:ascii="Consolas" w:hAnsi="Consolas" w:cs="Consolas"/>
-                <w:color w:val="000000"/>
-                <w:kern w:val="0"/>
-                <w:sz w:val="18"/>
-                <w:szCs w:val="18"/>
-              </w:rPr>
-              <w:t xml:space="preserve">SocketCameraUsed </w:t>
+            <w:proofErr w:type="spellStart"/>
+            <w:r>
+              <w:rPr>
+                <w:rFonts w:ascii="Consolas" w:hAnsi="Consolas" w:cs="Consolas"/>
+                <w:color w:val="000000"/>
+                <w:kern w:val="0"/>
+                <w:sz w:val="18"/>
+                <w:szCs w:val="18"/>
+              </w:rPr>
+              <w:t>SocketCameraUsed</w:t>
+            </w:r>
+            <w:proofErr w:type="spellEnd"/>
+            <w:r>
+              <w:rPr>
+                <w:rFonts w:ascii="Consolas" w:hAnsi="Consolas" w:cs="Consolas"/>
+                <w:color w:val="000000"/>
+                <w:kern w:val="0"/>
+                <w:sz w:val="18"/>
+                <w:szCs w:val="18"/>
+              </w:rPr>
+              <w:t xml:space="preserve"> </w:t>
             </w:r>
             <w:proofErr w:type="spellStart"/>
             <w:r>
@@ -3503,7 +3670,29 @@
                 <w:sz w:val="18"/>
                 <w:szCs w:val="18"/>
               </w:rPr>
-              <w:t xml:space="preserve"> SocketCameraUsed();</w:t>
+              <w:t xml:space="preserve"> </w:t>
+            </w:r>
+            <w:proofErr w:type="spellStart"/>
+            <w:r>
+              <w:rPr>
+                <w:rFonts w:ascii="Consolas" w:hAnsi="Consolas" w:cs="Consolas"/>
+                <w:color w:val="000000"/>
+                <w:kern w:val="0"/>
+                <w:sz w:val="18"/>
+                <w:szCs w:val="18"/>
+              </w:rPr>
+              <w:t>SocketCameraUsed</w:t>
+            </w:r>
+            <w:proofErr w:type="spellEnd"/>
+            <w:r>
+              <w:rPr>
+                <w:rFonts w:ascii="Consolas" w:hAnsi="Consolas" w:cs="Consolas"/>
+                <w:color w:val="000000"/>
+                <w:kern w:val="0"/>
+                <w:sz w:val="18"/>
+                <w:szCs w:val="18"/>
+              </w:rPr>
+              <w:t>();</w:t>
             </w:r>
             <w:r>
               <w:rPr>
@@ -3529,15 +3718,27 @@
                 <w:szCs w:val="18"/>
               </w:rPr>
             </w:pPr>
-            <w:r>
-              <w:rPr>
-                <w:rFonts w:ascii="Consolas" w:hAnsi="Consolas" w:cs="Consolas"/>
-                <w:color w:val="000000"/>
-                <w:kern w:val="0"/>
-                <w:sz w:val="18"/>
-                <w:szCs w:val="18"/>
-              </w:rPr>
-              <w:t xml:space="preserve">SocketVoiceUsed </w:t>
+            <w:proofErr w:type="spellStart"/>
+            <w:r>
+              <w:rPr>
+                <w:rFonts w:ascii="Consolas" w:hAnsi="Consolas" w:cs="Consolas"/>
+                <w:color w:val="000000"/>
+                <w:kern w:val="0"/>
+                <w:sz w:val="18"/>
+                <w:szCs w:val="18"/>
+              </w:rPr>
+              <w:t>SocketVoiceUsed</w:t>
+            </w:r>
+            <w:proofErr w:type="spellEnd"/>
+            <w:r>
+              <w:rPr>
+                <w:rFonts w:ascii="Consolas" w:hAnsi="Consolas" w:cs="Consolas"/>
+                <w:color w:val="000000"/>
+                <w:kern w:val="0"/>
+                <w:sz w:val="18"/>
+                <w:szCs w:val="18"/>
+              </w:rPr>
+              <w:t xml:space="preserve"> </w:t>
             </w:r>
             <w:proofErr w:type="spellStart"/>
             <w:r>
@@ -3581,7 +3782,29 @@
                 <w:sz w:val="18"/>
                 <w:szCs w:val="18"/>
               </w:rPr>
-              <w:t xml:space="preserve"> SocketVoiceUsed();</w:t>
+              <w:t xml:space="preserve"> </w:t>
+            </w:r>
+            <w:proofErr w:type="spellStart"/>
+            <w:r>
+              <w:rPr>
+                <w:rFonts w:ascii="Consolas" w:hAnsi="Consolas" w:cs="Consolas"/>
+                <w:color w:val="000000"/>
+                <w:kern w:val="0"/>
+                <w:sz w:val="18"/>
+                <w:szCs w:val="18"/>
+              </w:rPr>
+              <w:t>SocketVoiceUsed</w:t>
+            </w:r>
+            <w:proofErr w:type="spellEnd"/>
+            <w:r>
+              <w:rPr>
+                <w:rFonts w:ascii="Consolas" w:hAnsi="Consolas" w:cs="Consolas"/>
+                <w:color w:val="000000"/>
+                <w:kern w:val="0"/>
+                <w:sz w:val="18"/>
+                <w:szCs w:val="18"/>
+              </w:rPr>
+              <w:t>();</w:t>
             </w:r>
           </w:p>
         </w:tc>
@@ -3590,11 +3813,6 @@
             <w:tcW w:w="5736" w:type="dxa"/>
           </w:tcPr>
           <w:p>
-            <w:pPr>
-              <w:rPr>
-                <w:rFonts w:hint="eastAsia"/>
-              </w:rPr>
-            </w:pPr>
             <w:r>
               <w:rPr>
                 <w:rFonts w:hint="eastAsia"/>
@@ -3724,11 +3942,6 @@
             <w:tcW w:w="5736" w:type="dxa"/>
           </w:tcPr>
           <w:p>
-            <w:pPr>
-              <w:rPr>
-                <w:rFonts w:hint="eastAsia"/>
-              </w:rPr>
-            </w:pPr>
             <w:r>
               <w:rPr>
                 <w:rFonts w:hint="eastAsia"/>
@@ -3765,15 +3978,27 @@
                 <w:szCs w:val="18"/>
               </w:rPr>
             </w:pPr>
-            <w:r>
-              <w:rPr>
-                <w:rFonts w:ascii="Consolas" w:hAnsi="Consolas" w:cs="Consolas"/>
-                <w:color w:val="000000"/>
-                <w:kern w:val="0"/>
-                <w:sz w:val="18"/>
-                <w:szCs w:val="18"/>
-              </w:rPr>
-              <w:t xml:space="preserve">RoomData </w:t>
+            <w:proofErr w:type="spellStart"/>
+            <w:r>
+              <w:rPr>
+                <w:rFonts w:ascii="Consolas" w:hAnsi="Consolas" w:cs="Consolas"/>
+                <w:color w:val="000000"/>
+                <w:kern w:val="0"/>
+                <w:sz w:val="18"/>
+                <w:szCs w:val="18"/>
+              </w:rPr>
+              <w:t>RoomData</w:t>
+            </w:r>
+            <w:proofErr w:type="spellEnd"/>
+            <w:r>
+              <w:rPr>
+                <w:rFonts w:ascii="Consolas" w:hAnsi="Consolas" w:cs="Consolas"/>
+                <w:color w:val="000000"/>
+                <w:kern w:val="0"/>
+                <w:sz w:val="18"/>
+                <w:szCs w:val="18"/>
+              </w:rPr>
+              <w:t xml:space="preserve"> </w:t>
             </w:r>
             <w:proofErr w:type="spellStart"/>
             <w:r>
@@ -3929,20 +4154,27 @@
             </w:r>
           </w:p>
           <w:p>
-            <w:pPr>
-              <w:rPr>
-                <w:rFonts w:hint="eastAsia"/>
-              </w:rPr>
-            </w:pPr>
-            <w:r>
-              <w:rPr>
-                <w:rFonts w:ascii="Consolas" w:hAnsi="Consolas" w:cs="Consolas"/>
-                <w:color w:val="000000"/>
-                <w:kern w:val="0"/>
-                <w:sz w:val="18"/>
-                <w:szCs w:val="18"/>
-              </w:rPr>
-              <w:t xml:space="preserve">RoomManage </w:t>
+            <w:proofErr w:type="spellStart"/>
+            <w:r>
+              <w:rPr>
+                <w:rFonts w:ascii="Consolas" w:hAnsi="Consolas" w:cs="Consolas"/>
+                <w:color w:val="000000"/>
+                <w:kern w:val="0"/>
+                <w:sz w:val="18"/>
+                <w:szCs w:val="18"/>
+              </w:rPr>
+              <w:t>RoomManage</w:t>
+            </w:r>
+            <w:proofErr w:type="spellEnd"/>
+            <w:r>
+              <w:rPr>
+                <w:rFonts w:ascii="Consolas" w:hAnsi="Consolas" w:cs="Consolas"/>
+                <w:color w:val="000000"/>
+                <w:kern w:val="0"/>
+                <w:sz w:val="18"/>
+                <w:szCs w:val="18"/>
+              </w:rPr>
+              <w:t xml:space="preserve"> </w:t>
             </w:r>
             <w:proofErr w:type="spellStart"/>
             <w:r>
@@ -4053,14 +4285,17 @@
     <w:p>
       <w:pPr>
         <w:spacing w:line="240" w:lineRule="auto"/>
-        <w:rPr>
-          <w:rFonts w:hint="eastAsia"/>
-        </w:rPr>
       </w:pPr>
       <w:r>
         <w:rPr>
           <w:rFonts w:hint="eastAsia"/>
         </w:rPr>
+        <w:br/>
+      </w:r>
+      <w:r>
+        <w:rPr>
+          <w:rFonts w:hint="eastAsia"/>
+        </w:rPr>
         <w:lastRenderedPageBreak/>
         <w:br/>
       </w:r>
@@ -4076,12 +4311,6 @@
         </w:rPr>
         <w:br/>
       </w:r>
-      <w:r>
-        <w:rPr>
-          <w:rFonts w:hint="eastAsia"/>
-        </w:rPr>
-        <w:br/>
-      </w:r>
       <w:proofErr w:type="spellStart"/>
       <w:r>
         <w:rPr>
@@ -4183,7 +4412,21 @@
         <w:rPr>
           <w:rFonts w:hint="eastAsia"/>
         </w:rPr>
-        <w:t xml:space="preserve">. 클라이언트의 초기화를 담당한다. 안드로이드에서 작성시 </w:t>
+        <w:t xml:space="preserve">. 클라이언트의 초기화를 담당한다. </w:t>
+      </w:r>
+      <w:proofErr w:type="spellStart"/>
+      <w:r>
+        <w:rPr>
+          <w:rFonts w:hint="eastAsia"/>
+        </w:rPr>
+        <w:t>안드로이드에서</w:t>
+      </w:r>
+      <w:proofErr w:type="spellEnd"/>
+      <w:r>
+        <w:rPr>
+          <w:rFonts w:hint="eastAsia"/>
+        </w:rPr>
+        <w:t xml:space="preserve"> 작성시 </w:t>
       </w:r>
       <w:proofErr w:type="spellStart"/>
       <w:r>
@@ -4469,7 +4712,25 @@
           <w:b/>
           <w:color w:val="FF0000"/>
         </w:rPr>
-        <w:t xml:space="preserve"> 코드가 있는데, 이건 실제 안드로이드 구현할 때 진짜 위치 정보를 줘야 한다. 실제 위치 정보는 </w:t>
+        <w:t xml:space="preserve"> 코드가 있는데, 이건 실제 </w:t>
+      </w:r>
+      <w:proofErr w:type="spellStart"/>
+      <w:r>
+        <w:rPr>
+          <w:rFonts w:hint="eastAsia"/>
+          <w:b/>
+          <w:color w:val="FF0000"/>
+        </w:rPr>
+        <w:t>안드로이드</w:t>
+      </w:r>
+      <w:proofErr w:type="spellEnd"/>
+      <w:r>
+        <w:rPr>
+          <w:rFonts w:hint="eastAsia"/>
+          <w:b/>
+          <w:color w:val="FF0000"/>
+        </w:rPr>
+        <w:t xml:space="preserve"> 구현할 때 진짜 위치 정보를 줘야 한다. 실제 위치 정보는 </w:t>
       </w:r>
       <w:proofErr w:type="spellStart"/>
       <w:r>
@@ -4941,7 +5202,28 @@
           <w:szCs w:val="18"/>
         </w:rPr>
         <w:tab/>
-        <w:t xml:space="preserve">RoomData </w:t>
+      </w:r>
+      <w:proofErr w:type="spellStart"/>
+      <w:r>
+        <w:rPr>
+          <w:rFonts w:ascii="Consolas" w:hAnsi="Consolas" w:cs="Consolas"/>
+          <w:color w:val="000000"/>
+          <w:kern w:val="0"/>
+          <w:sz w:val="18"/>
+          <w:szCs w:val="18"/>
+        </w:rPr>
+        <w:t>RoomData</w:t>
+      </w:r>
+      <w:proofErr w:type="spellEnd"/>
+      <w:r>
+        <w:rPr>
+          <w:rFonts w:ascii="Consolas" w:hAnsi="Consolas" w:cs="Consolas"/>
+          <w:color w:val="000000"/>
+          <w:kern w:val="0"/>
+          <w:sz w:val="18"/>
+          <w:szCs w:val="18"/>
+        </w:rPr>
+        <w:t xml:space="preserve"> </w:t>
       </w:r>
       <w:proofErr w:type="spellStart"/>
       <w:r>
@@ -5101,7 +5383,28 @@
           <w:szCs w:val="18"/>
         </w:rPr>
         <w:tab/>
-        <w:t xml:space="preserve">SocketEventUsed </w:t>
+      </w:r>
+      <w:proofErr w:type="spellStart"/>
+      <w:r>
+        <w:rPr>
+          <w:rFonts w:ascii="Consolas" w:hAnsi="Consolas" w:cs="Consolas"/>
+          <w:color w:val="000000"/>
+          <w:kern w:val="0"/>
+          <w:sz w:val="18"/>
+          <w:szCs w:val="18"/>
+        </w:rPr>
+        <w:t>SocketEventUsed</w:t>
+      </w:r>
+      <w:proofErr w:type="spellEnd"/>
+      <w:r>
+        <w:rPr>
+          <w:rFonts w:ascii="Consolas" w:hAnsi="Consolas" w:cs="Consolas"/>
+          <w:color w:val="000000"/>
+          <w:kern w:val="0"/>
+          <w:sz w:val="18"/>
+          <w:szCs w:val="18"/>
+        </w:rPr>
+        <w:t xml:space="preserve"> </w:t>
       </w:r>
       <w:proofErr w:type="spellStart"/>
       <w:r>
@@ -5522,7 +5825,21 @@
         <w:rPr>
           <w:rFonts w:hint="eastAsia"/>
         </w:rPr>
-        <w:t xml:space="preserve"> 메소드가 반환하는 클래스는 서버로부터 받은 자기가 참여한 방 사람들의 위치 목록이다.</w:t>
+        <w:t xml:space="preserve"> </w:t>
+      </w:r>
+      <w:proofErr w:type="spellStart"/>
+      <w:r>
+        <w:rPr>
+          <w:rFonts w:hint="eastAsia"/>
+        </w:rPr>
+        <w:t>메소드가</w:t>
+      </w:r>
+      <w:proofErr w:type="spellEnd"/>
+      <w:r>
+        <w:rPr>
+          <w:rFonts w:hint="eastAsia"/>
+        </w:rPr>
+        <w:t xml:space="preserve"> 반환하는 클래스는 서버로부터 받은 자기가 참여한 방 사람들의 위치 목록이다.</w:t>
       </w:r>
       <w:r>
         <w:rPr>
@@ -5532,7 +5849,23 @@
         <w:t xml:space="preserve">(클래스 타입은 </w:t>
       </w:r>
       <w:r>
-        <w:t>public RoomDataToArray(List&lt;Integer&gt; clientID, List&lt;Double&gt; latitude, List&lt;Double&gt; longitude)</w:t>
+        <w:t xml:space="preserve">public </w:t>
+      </w:r>
+      <w:proofErr w:type="spellStart"/>
+      <w:r>
+        <w:t>RoomDataToArray</w:t>
+      </w:r>
+      <w:proofErr w:type="spellEnd"/>
+      <w:r>
+        <w:t xml:space="preserve">(List&lt;Integer&gt; </w:t>
+      </w:r>
+      <w:proofErr w:type="spellStart"/>
+      <w:r>
+        <w:t>clientID</w:t>
+      </w:r>
+      <w:proofErr w:type="spellEnd"/>
+      <w:r>
+        <w:t>, List&lt;Double&gt; latitude, List&lt;Double&gt; longitude)</w:t>
       </w:r>
       <w:r>
         <w:rPr>
@@ -6508,9 +6841,6 @@
     <w:p>
       <w:pPr>
         <w:spacing w:line="240" w:lineRule="auto"/>
-        <w:rPr>
-          <w:rFonts w:hint="eastAsia"/>
-        </w:rPr>
       </w:pPr>
       <w:proofErr w:type="spellStart"/>
       <w:r>
@@ -6702,13 +7032,27 @@
         <w:rPr>
           <w:rFonts w:hint="eastAsia"/>
         </w:rPr>
-        <w:t xml:space="preserve"> BroadCast못 사용하게 true로 막아버린다. </w:t>
+        <w:t xml:space="preserve"> </w:t>
       </w:r>
       <w:proofErr w:type="spellStart"/>
       <w:r>
         <w:rPr>
           <w:rFonts w:hint="eastAsia"/>
         </w:rPr>
+        <w:t>BroadCast</w:t>
+      </w:r>
+      <w:proofErr w:type="spellEnd"/>
+      <w:r>
+        <w:rPr>
+          <w:rFonts w:hint="eastAsia"/>
+        </w:rPr>
+        <w:t xml:space="preserve">못 사용하게 true로 막아버린다. </w:t>
+      </w:r>
+      <w:proofErr w:type="spellStart"/>
+      <w:r>
+        <w:rPr>
+          <w:rFonts w:hint="eastAsia"/>
+        </w:rPr>
         <w:t>의미없는</w:t>
       </w:r>
       <w:proofErr w:type="spellEnd"/>
@@ -6807,16 +7151,44 @@
         <w:rPr>
           <w:rFonts w:hint="eastAsia"/>
         </w:rPr>
-        <w:t>101Line에서 value.waitTime 동안 대기하고,</w:t>
-      </w:r>
-      <w:r>
-        <w:br/>
-      </w:r>
-      <w:r>
-        <w:rPr>
-          <w:rFonts w:hint="eastAsia"/>
-        </w:rPr>
-        <w:t xml:space="preserve">106Line에서 socketBroadCastUsed를 동기화 시키고, </w:t>
+        <w:t xml:space="preserve">101Line에서 </w:t>
+      </w:r>
+      <w:proofErr w:type="spellStart"/>
+      <w:r>
+        <w:rPr>
+          <w:rFonts w:hint="eastAsia"/>
+        </w:rPr>
+        <w:t>value.waitTime</w:t>
+      </w:r>
+      <w:proofErr w:type="spellEnd"/>
+      <w:r>
+        <w:rPr>
+          <w:rFonts w:hint="eastAsia"/>
+        </w:rPr>
+        <w:t xml:space="preserve"> 동안 대기하고,</w:t>
+      </w:r>
+      <w:r>
+        <w:br/>
+      </w:r>
+      <w:r>
+        <w:rPr>
+          <w:rFonts w:hint="eastAsia"/>
+        </w:rPr>
+        <w:t xml:space="preserve">106Line에서 </w:t>
+      </w:r>
+      <w:proofErr w:type="spellStart"/>
+      <w:r>
+        <w:rPr>
+          <w:rFonts w:hint="eastAsia"/>
+        </w:rPr>
+        <w:t>socketBroadCastUsed</w:t>
+      </w:r>
+      <w:proofErr w:type="spellEnd"/>
+      <w:r>
+        <w:rPr>
+          <w:rFonts w:hint="eastAsia"/>
+        </w:rPr>
+        <w:t xml:space="preserve">를 동기화 시키고, </w:t>
       </w:r>
       <w:proofErr w:type="spellStart"/>
       <w:r>
@@ -6919,15 +7291,7 @@
           <w:color w:val="4F81BD" w:themeColor="accent1"/>
           <w:sz w:val="24"/>
         </w:rPr>
-        <w:t>SocketBroadCast</w:t>
-      </w:r>
-      <w:r>
-        <w:rPr>
-          <w:rFonts w:hint="eastAsia"/>
-          <w:color w:val="4F81BD" w:themeColor="accent1"/>
-          <w:sz w:val="24"/>
-        </w:rPr>
-        <w:t>Used</w:t>
+        <w:t>SocketBroadCastUsed</w:t>
       </w:r>
       <w:r>
         <w:rPr>
@@ -7005,23 +7369,7 @@
           <w:color w:val="4F81BD" w:themeColor="accent1"/>
           <w:sz w:val="24"/>
         </w:rPr>
-        <w:t>Socket</w:t>
-      </w:r>
-      <w:r>
-        <w:rPr>
-          <w:rFonts w:hint="eastAsia"/>
-          <w:color w:val="4F81BD" w:themeColor="accent1"/>
-          <w:sz w:val="24"/>
-        </w:rPr>
-        <w:t>Camera</w:t>
-      </w:r>
-      <w:r>
-        <w:rPr>
-          <w:rFonts w:hint="eastAsia"/>
-          <w:color w:val="4F81BD" w:themeColor="accent1"/>
-          <w:sz w:val="24"/>
-        </w:rPr>
-        <w:t>Used</w:t>
+        <w:t>SocketCameraUsed</w:t>
       </w:r>
       <w:r>
         <w:rPr>
@@ -7098,13 +7446,6 @@
           <w:sz w:val="24"/>
         </w:rPr>
         <w:br/>
-      </w:r>
-      <w:r>
-        <w:rPr>
-          <w:rFonts w:hint="eastAsia"/>
-          <w:color w:val="4F81BD" w:themeColor="accent1"/>
-          <w:sz w:val="24"/>
-        </w:rPr>
         <w:t>Socket</w:t>
       </w:r>
       <w:r>
@@ -7198,15 +7539,7 @@
           <w:color w:val="4F81BD" w:themeColor="accent1"/>
           <w:sz w:val="24"/>
         </w:rPr>
-        <w:t>Socket</w:t>
-      </w:r>
-      <w:r>
-        <w:rPr>
-          <w:rFonts w:hint="eastAsia"/>
-          <w:color w:val="4F81BD" w:themeColor="accent1"/>
-          <w:sz w:val="24"/>
-        </w:rPr>
-        <w:t>PushThread</w:t>
+        <w:t>SocketPushThread</w:t>
       </w:r>
       <w:r>
         <w:rPr>
@@ -7452,7 +7785,21 @@
         <w:rPr>
           <w:rFonts w:hint="eastAsia"/>
         </w:rPr>
-        <w:t>()는 개발단계에서 데이터 스트림을 정상적으로 받았는지 확인하는 함수로서,</w:t>
+        <w:t xml:space="preserve">()는 개발단계에서 데이터 </w:t>
+      </w:r>
+      <w:proofErr w:type="spellStart"/>
+      <w:r>
+        <w:rPr>
+          <w:rFonts w:hint="eastAsia"/>
+        </w:rPr>
+        <w:t>스트림을</w:t>
+      </w:r>
+      <w:proofErr w:type="spellEnd"/>
+      <w:r>
+        <w:rPr>
+          <w:rFonts w:hint="eastAsia"/>
+        </w:rPr>
+        <w:t xml:space="preserve"> 정상적으로 받았는지 확인하는 함수로서,</w:t>
       </w:r>
       <w:r>
         <w:rPr>
@@ -7826,23 +8173,7 @@
           <w:color w:val="4F81BD" w:themeColor="accent1"/>
           <w:sz w:val="24"/>
         </w:rPr>
-        <w:t>Socket</w:t>
-      </w:r>
-      <w:r>
-        <w:rPr>
-          <w:rFonts w:hint="eastAsia"/>
-          <w:color w:val="4F81BD" w:themeColor="accent1"/>
-          <w:sz w:val="24"/>
-        </w:rPr>
-        <w:t>Push</w:t>
-      </w:r>
-      <w:r>
-        <w:rPr>
-          <w:rFonts w:hint="eastAsia"/>
-          <w:color w:val="4F81BD" w:themeColor="accent1"/>
-          <w:sz w:val="24"/>
-        </w:rPr>
-        <w:t>Used</w:t>
+        <w:t>SocketPushUsed</w:t>
       </w:r>
       <w:r>
         <w:rPr>
@@ -7916,11 +8247,19 @@
       <w:r>
         <w:br/>
       </w:r>
-      <w:r>
-        <w:rPr>
-          <w:rFonts w:hint="eastAsia"/>
-        </w:rPr>
-        <w:t xml:space="preserve">PushSocket </w:t>
+      <w:proofErr w:type="spellStart"/>
+      <w:r>
+        <w:rPr>
+          <w:rFonts w:hint="eastAsia"/>
+        </w:rPr>
+        <w:t>PushSocket</w:t>
+      </w:r>
+      <w:proofErr w:type="spellEnd"/>
+      <w:r>
+        <w:rPr>
+          <w:rFonts w:hint="eastAsia"/>
+        </w:rPr>
+        <w:t xml:space="preserve"> </w:t>
       </w:r>
       <w:proofErr w:type="spellStart"/>
       <w:r>
@@ -8110,11 +8449,19 @@
       <w:r>
         <w:br/>
       </w:r>
-      <w:r>
-        <w:rPr>
-          <w:rFonts w:hint="eastAsia"/>
-        </w:rPr>
-        <w:t xml:space="preserve">안드로이드 </w:t>
+      <w:proofErr w:type="spellStart"/>
+      <w:r>
+        <w:rPr>
+          <w:rFonts w:hint="eastAsia"/>
+        </w:rPr>
+        <w:t>안드로이드</w:t>
+      </w:r>
+      <w:proofErr w:type="spellEnd"/>
+      <w:r>
+        <w:rPr>
+          <w:rFonts w:hint="eastAsia"/>
+        </w:rPr>
+        <w:t xml:space="preserve"> </w:t>
       </w:r>
       <w:proofErr w:type="spellStart"/>
       <w:r>
@@ -8201,11 +8548,6 @@
             <w:tcW w:w="4361" w:type="dxa"/>
           </w:tcPr>
           <w:p>
-            <w:pPr>
-              <w:rPr>
-                <w:rFonts w:hint="eastAsia"/>
-              </w:rPr>
-            </w:pPr>
             <w:r>
               <w:rPr>
                 <w:rFonts w:hint="eastAsia"/>
@@ -8219,11 +8561,6 @@
             <w:tcW w:w="6303" w:type="dxa"/>
           </w:tcPr>
           <w:p>
-            <w:pPr>
-              <w:rPr>
-                <w:rFonts w:hint="eastAsia"/>
-              </w:rPr>
-            </w:pPr>
             <w:r>
               <w:rPr>
                 <w:rFonts w:hint="eastAsia"/>
@@ -8324,27 +8661,7 @@
                 <w:sz w:val="18"/>
                 <w:szCs w:val="18"/>
               </w:rPr>
-              <w:t>"</w:t>
-            </w:r>
-            <w:r>
-              <w:rPr>
-                <w:rFonts w:ascii="Consolas" w:hAnsi="Consolas" w:cs="Consolas"/>
-                <w:color w:val="2A00FF"/>
-                <w:kern w:val="0"/>
-                <w:sz w:val="18"/>
-                <w:szCs w:val="18"/>
-              </w:rPr>
-              <w:t>──</w:t>
-            </w:r>
-            <w:r>
-              <w:rPr>
-                <w:rFonts w:ascii="Consolas" w:hAnsi="Consolas" w:cs="Consolas"/>
-                <w:color w:val="2A00FF"/>
-                <w:kern w:val="0"/>
-                <w:sz w:val="18"/>
-                <w:szCs w:val="18"/>
-              </w:rPr>
-              <w:t>──"</w:t>
+              <w:t>"────"</w:t>
             </w:r>
             <w:r>
               <w:rPr>
@@ -8358,11 +8675,6 @@
             </w:r>
           </w:p>
           <w:p>
-            <w:pPr>
-              <w:rPr>
-                <w:rFonts w:hint="eastAsia"/>
-              </w:rPr>
-            </w:pPr>
             <w:r>
               <w:rPr>
                 <w:rFonts w:ascii="Consolas" w:hAnsi="Consolas" w:cs="Consolas"/>
@@ -8437,17 +8749,7 @@
                 <w:sz w:val="18"/>
                 <w:szCs w:val="18"/>
               </w:rPr>
-              <w:t>"─</w:t>
-            </w:r>
-            <w:r>
-              <w:rPr>
-                <w:rFonts w:ascii="Consolas" w:hAnsi="Consolas" w:cs="Consolas"/>
-                <w:color w:val="2A00FF"/>
-                <w:kern w:val="0"/>
-                <w:sz w:val="18"/>
-                <w:szCs w:val="18"/>
-              </w:rPr>
-              <w:t>─"</w:t>
+              <w:t>"──"</w:t>
             </w:r>
             <w:r>
               <w:rPr>
@@ -8466,11 +8768,6 @@
             <w:tcW w:w="6303" w:type="dxa"/>
           </w:tcPr>
           <w:p>
-            <w:pPr>
-              <w:rPr>
-                <w:rFonts w:hint="eastAsia"/>
-              </w:rPr>
-            </w:pPr>
             <w:proofErr w:type="spellStart"/>
             <w:r>
               <w:rPr>
@@ -8592,11 +8889,6 @@
             </w:r>
           </w:p>
           <w:p>
-            <w:pPr>
-              <w:rPr>
-                <w:rFonts w:hint="eastAsia"/>
-              </w:rPr>
-            </w:pPr>
             <w:r>
               <w:rPr>
                 <w:rFonts w:ascii="Consolas" w:hAnsi="Consolas" w:cs="Consolas"/>
@@ -9087,11 +9379,6 @@
             </w:r>
           </w:p>
           <w:p>
-            <w:pPr>
-              <w:rPr>
-                <w:rFonts w:hint="eastAsia"/>
-              </w:rPr>
-            </w:pPr>
             <w:r>
               <w:rPr>
                 <w:rFonts w:ascii="Consolas" w:hAnsi="Consolas" w:cs="Consolas"/>
@@ -9383,6 +9670,7 @@
               </w:rPr>
               <w:t xml:space="preserve"> </w:t>
             </w:r>
+            <w:proofErr w:type="spellStart"/>
             <w:r>
               <w:rPr>
                 <w:rFonts w:ascii="Consolas" w:hAnsi="Consolas" w:cs="Consolas"/>
@@ -9395,6 +9683,7 @@
               </w:rPr>
               <w:t>int</w:t>
             </w:r>
+            <w:proofErr w:type="spellEnd"/>
             <w:r>
               <w:rPr>
                 <w:rFonts w:ascii="Consolas" w:hAnsi="Consolas" w:cs="Consolas"/>
@@ -9798,11 +10087,6 @@
             </w:r>
           </w:p>
           <w:p>
-            <w:pPr>
-              <w:rPr>
-                <w:rFonts w:hint="eastAsia"/>
-              </w:rPr>
-            </w:pPr>
             <w:r>
               <w:rPr>
                 <w:rFonts w:ascii="Consolas" w:hAnsi="Consolas" w:cs="Consolas"/>
@@ -9825,6 +10109,7 @@
               </w:rPr>
               <w:t xml:space="preserve"> </w:t>
             </w:r>
+            <w:proofErr w:type="spellStart"/>
             <w:r>
               <w:rPr>
                 <w:rFonts w:ascii="Consolas" w:hAnsi="Consolas" w:cs="Consolas"/>
@@ -9837,6 +10122,7 @@
               </w:rPr>
               <w:t>int</w:t>
             </w:r>
+            <w:proofErr w:type="spellEnd"/>
             <w:r>
               <w:rPr>
                 <w:rFonts w:ascii="Consolas" w:hAnsi="Consolas" w:cs="Consolas"/>
@@ -10228,11 +10514,6 @@
             </w:r>
           </w:p>
           <w:p>
-            <w:pPr>
-              <w:rPr>
-                <w:rFonts w:hint="eastAsia"/>
-              </w:rPr>
-            </w:pPr>
             <w:r>
               <w:rPr>
                 <w:rFonts w:ascii="Consolas" w:hAnsi="Consolas" w:cs="Consolas"/>
@@ -10585,7 +10866,7 @@
               <w:adjustRightInd w:val="0"/>
               <w:jc w:val="left"/>
               <w:rPr>
-                <w:rFonts w:ascii="Consolas" w:hAnsi="Consolas" w:cs="Consolas" w:hint="eastAsia"/>
+                <w:rFonts w:ascii="Consolas" w:hAnsi="Consolas" w:cs="Consolas"/>
                 <w:color w:val="3F7F5F"/>
                 <w:kern w:val="0"/>
                 <w:sz w:val="18"/>
@@ -10819,7 +11100,7 @@
               <w:adjustRightInd w:val="0"/>
               <w:jc w:val="left"/>
               <w:rPr>
-                <w:rFonts w:ascii="Consolas" w:hAnsi="Consolas" w:cs="Consolas" w:hint="eastAsia"/>
+                <w:rFonts w:ascii="Consolas" w:hAnsi="Consolas" w:cs="Consolas"/>
                 <w:color w:val="3F7F5F"/>
                 <w:kern w:val="0"/>
                 <w:sz w:val="18"/>
@@ -11083,7 +11364,7 @@
               <w:adjustRightInd w:val="0"/>
               <w:jc w:val="left"/>
               <w:rPr>
-                <w:rFonts w:ascii="Consolas" w:hAnsi="Consolas" w:cs="Consolas" w:hint="eastAsia"/>
+                <w:rFonts w:ascii="Consolas" w:hAnsi="Consolas" w:cs="Consolas"/>
                 <w:color w:val="3F7F5F"/>
                 <w:kern w:val="0"/>
                 <w:sz w:val="18"/>
@@ -11278,7 +11559,7 @@
               <w:adjustRightInd w:val="0"/>
               <w:jc w:val="left"/>
               <w:rPr>
-                <w:rFonts w:ascii="Consolas" w:hAnsi="Consolas" w:cs="Consolas" w:hint="eastAsia"/>
+                <w:rFonts w:ascii="Consolas" w:hAnsi="Consolas" w:cs="Consolas"/>
                 <w:color w:val="3F7F5F"/>
                 <w:kern w:val="0"/>
                 <w:sz w:val="18"/>
@@ -11544,11 +11825,6 @@
             </w:r>
           </w:p>
           <w:p>
-            <w:pPr>
-              <w:rPr>
-                <w:rFonts w:hint="eastAsia"/>
-              </w:rPr>
-            </w:pPr>
             <w:r>
               <w:rPr>
                 <w:rFonts w:ascii="Consolas" w:hAnsi="Consolas" w:cs="Consolas"/>
@@ -11773,7 +12049,20 @@
           <w:rFonts w:hint="eastAsia"/>
         </w:rPr>
         <w:br/>
-        <w:t xml:space="preserve">waitTime이나 </w:t>
+      </w:r>
+      <w:proofErr w:type="spellStart"/>
+      <w:r>
+        <w:rPr>
+          <w:rFonts w:hint="eastAsia"/>
+        </w:rPr>
+        <w:t>waitTime</w:t>
+      </w:r>
+      <w:proofErr w:type="spellEnd"/>
+      <w:r>
+        <w:rPr>
+          <w:rFonts w:hint="eastAsia"/>
+        </w:rPr>
+        <w:t xml:space="preserve">이나 </w:t>
       </w:r>
       <w:proofErr w:type="spellStart"/>
       <w:r>
@@ -11944,9 +12233,6 @@
             <w:pStyle w:val="a7"/>
             <w:spacing w:line="180" w:lineRule="auto"/>
             <w:jc w:val="right"/>
-            <w:rPr>
-              <w:rFonts w:hint="eastAsia"/>
-            </w:rPr>
           </w:pPr>
           <w:r>
             <w:rPr>

</xml_diff>